<commit_message>
First approach to WFC
</commit_message>
<xml_diff>
--- a/WFCLevelPrototypingTool/Assets/Scripts/WaveFunctionCollapse/JSONfiles/TilesIndexes.docx
+++ b/WFCLevelPrototypingTool/Assets/Scripts/WaveFunctionCollapse/JSONfiles/TilesIndexes.docx
@@ -42,11 +42,54 @@
     <w:p>
       <w:pPr>
         <w:rPr>
+          <w:b/>
+          <w:bCs/>
+          <w:sz w:val="28"/>
+          <w:szCs w:val="28"/>
+          <w:lang w:val="en-GB"/>
+        </w:rPr>
+      </w:pPr>
+      <w:r>
+        <w:rPr>
+          <w:b/>
+          <w:bCs/>
+          <w:sz w:val="28"/>
+          <w:szCs w:val="28"/>
+          <w:lang w:val="en-GB"/>
+        </w:rPr>
+        <w:t>General tiles</w:t>
+      </w:r>
+    </w:p>
+    <w:p>
+      <w:pPr>
+        <w:rPr>
+          <w:lang w:val="en-GB"/>
+        </w:rPr>
+      </w:pPr>
+      <w:r>
+        <w:rPr>
+          <w:lang w:val="en-GB"/>
+        </w:rPr>
+        <w:t>00 – Empty tile</w:t>
+      </w:r>
+    </w:p>
+    <w:p>
+      <w:pPr>
+        <w:rPr>
+          <w:sz w:val="28"/>
+          <w:szCs w:val="28"/>
+          <w:lang w:val="en-GB"/>
+        </w:rPr>
+      </w:pPr>
+    </w:p>
+    <w:p>
+      <w:pPr>
+        <w:rPr>
           <w:rFonts w:cstheme="minorHAnsi"/>
           <w:b/>
           <w:bCs/>
-          <w:sz w:val="32"/>
-          <w:szCs w:val="32"/>
+          <w:sz w:val="28"/>
+          <w:szCs w:val="28"/>
           <w:lang w:val="en-GB"/>
         </w:rPr>
       </w:pPr>
@@ -55,8 +98,8 @@
           <w:rFonts w:cstheme="minorHAnsi"/>
           <w:b/>
           <w:bCs/>
-          <w:sz w:val="32"/>
-          <w:szCs w:val="32"/>
+          <w:sz w:val="28"/>
+          <w:szCs w:val="28"/>
           <w:lang w:val="en-GB"/>
         </w:rPr>
         <w:t>Racetrack tiles</w:t>
@@ -78,7 +121,7 @@
         <w:rPr>
           <w:lang w:val="en-GB"/>
         </w:rPr>
-        <w:t>0</w:t>
+        <w:t>1</w:t>
       </w:r>
       <w:r>
         <w:rPr>
@@ -103,7 +146,7 @@
         <w:rPr>
           <w:lang w:val="en-GB"/>
         </w:rPr>
-        <w:t>1</w:t>
+        <w:t>2</w:t>
       </w:r>
       <w:r>
         <w:rPr>

</xml_diff>

<commit_message>
Wave Function Collapse finished
</commit_message>
<xml_diff>
--- a/WFCLevelPrototypingTool/Assets/Scripts/WaveFunctionCollapse/JSONfiles/TilesIndexes.docx
+++ b/WFCLevelPrototypingTool/Assets/Scripts/WaveFunctionCollapse/JSONfiles/TilesIndexes.docx
@@ -160,6 +160,12 @@
         </w:rPr>
         <w:t xml:space="preserve"> – Road turn</w:t>
       </w:r>
+      <w:r>
+        <w:rPr>
+          <w:lang w:val="en-GB"/>
+        </w:rPr>
+        <w:t xml:space="preserve"> bottom-right</w:t>
+      </w:r>
     </w:p>
     <w:p>
       <w:pPr>
@@ -172,6 +178,45 @@
           <w:lang w:val="en-GB"/>
         </w:rPr>
         <w:t>03 – Road straight horizontal</w:t>
+      </w:r>
+    </w:p>
+    <w:p>
+      <w:pPr>
+        <w:rPr>
+          <w:lang w:val="en-GB"/>
+        </w:rPr>
+      </w:pPr>
+      <w:r>
+        <w:rPr>
+          <w:lang w:val="en-GB"/>
+        </w:rPr>
+        <w:t>04 – Road turn right-bottom</w:t>
+      </w:r>
+    </w:p>
+    <w:p>
+      <w:pPr>
+        <w:rPr>
+          <w:lang w:val="en-GB"/>
+        </w:rPr>
+      </w:pPr>
+      <w:r>
+        <w:rPr>
+          <w:lang w:val="en-GB"/>
+        </w:rPr>
+        <w:t>05 – Road turn top-left</w:t>
+      </w:r>
+    </w:p>
+    <w:p>
+      <w:pPr>
+        <w:rPr>
+          <w:lang w:val="en-GB"/>
+        </w:rPr>
+      </w:pPr>
+      <w:r>
+        <w:rPr>
+          <w:lang w:val="en-GB"/>
+        </w:rPr>
+        <w:t>06 – Road turn right-top</w:t>
       </w:r>
     </w:p>
     <w:sectPr>

</xml_diff>

<commit_message>
City tiles roads and houses
</commit_message>
<xml_diff>
--- a/WFCLevelPrototypingTool/Assets/Scripts/WaveFunctionCollapse/JSONfiles/TilesIndexes.docx
+++ b/WFCLevelPrototypingTool/Assets/Scripts/WaveFunctionCollapse/JSONfiles/TilesIndexes.docx
@@ -685,6 +685,141 @@
           <w:lang w:val="en-GB"/>
         </w:rPr>
         <w:t>crossroad</w:t>
+      </w:r>
+    </w:p>
+    <w:p>
+      <w:pPr>
+        <w:rPr>
+          <w:lang w:val="en-GB"/>
+        </w:rPr>
+      </w:pPr>
+      <w:r>
+        <w:rPr>
+          <w:lang w:val="en-GB"/>
+        </w:rPr>
+        <w:t xml:space="preserve">09 – Road turn </w:t>
+      </w:r>
+      <w:r>
+        <w:rPr>
+          <w:lang w:val="en-GB"/>
+        </w:rPr>
+        <w:t>bottom-right</w:t>
+      </w:r>
+    </w:p>
+    <w:p>
+      <w:pPr>
+        <w:rPr>
+          <w:lang w:val="en-GB"/>
+        </w:rPr>
+      </w:pPr>
+      <w:r>
+        <w:rPr>
+          <w:lang w:val="en-GB"/>
+        </w:rPr>
+        <w:t xml:space="preserve">10 – </w:t>
+      </w:r>
+      <w:r>
+        <w:rPr>
+          <w:lang w:val="en-GB"/>
+        </w:rPr>
+        <w:t>Road turn left-bottom</w:t>
+      </w:r>
+    </w:p>
+    <w:p>
+      <w:pPr>
+        <w:rPr>
+          <w:lang w:val="en-GB"/>
+        </w:rPr>
+      </w:pPr>
+      <w:r>
+        <w:rPr>
+          <w:lang w:val="en-GB"/>
+        </w:rPr>
+        <w:t>11 – Road turn top-left</w:t>
+      </w:r>
+    </w:p>
+    <w:p>
+      <w:pPr>
+        <w:rPr>
+          <w:lang w:val="en-GB"/>
+        </w:rPr>
+      </w:pPr>
+      <w:r>
+        <w:rPr>
+          <w:lang w:val="en-GB"/>
+        </w:rPr>
+        <w:t>12 – Road turn right-top</w:t>
+      </w:r>
+    </w:p>
+    <w:p>
+      <w:pPr>
+        <w:rPr>
+          <w:lang w:val="en-GB"/>
+        </w:rPr>
+      </w:pPr>
+      <w:r>
+        <w:rPr>
+          <w:lang w:val="en-GB"/>
+        </w:rPr>
+        <w:t>13 – House top-look</w:t>
+      </w:r>
+    </w:p>
+    <w:p>
+      <w:pPr>
+        <w:rPr>
+          <w:lang w:val="en-GB"/>
+        </w:rPr>
+      </w:pPr>
+      <w:r>
+        <w:rPr>
+          <w:lang w:val="en-GB"/>
+        </w:rPr>
+        <w:t>14 – House left-look</w:t>
+      </w:r>
+    </w:p>
+    <w:p>
+      <w:pPr>
+        <w:rPr>
+          <w:lang w:val="en-GB"/>
+        </w:rPr>
+      </w:pPr>
+      <w:r>
+        <w:rPr>
+          <w:lang w:val="en-GB"/>
+        </w:rPr>
+        <w:t>15 – House right-look</w:t>
+      </w:r>
+    </w:p>
+    <w:p>
+      <w:pPr>
+        <w:rPr>
+          <w:lang w:val="en-GB"/>
+        </w:rPr>
+      </w:pPr>
+      <w:r>
+        <w:rPr>
+          <w:lang w:val="en-GB"/>
+        </w:rPr>
+        <w:t>16 – Road city crossroad</w:t>
+      </w:r>
+      <w:r>
+        <w:rPr>
+          <w:lang w:val="en-GB"/>
+        </w:rPr>
+        <w:t xml:space="preserve"> horizontal</w:t>
+      </w:r>
+    </w:p>
+    <w:p>
+      <w:pPr>
+        <w:rPr>
+          <w:lang w:val="en-GB"/>
+        </w:rPr>
+      </w:pPr>
+      <w:r>
+        <w:rPr>
+          <w:lang w:val="en-GB"/>
+        </w:rPr>
+        <w:t>17 – Road city crossroad vertical</w:t>
       </w:r>
     </w:p>
     <w:sectPr>

</xml_diff>

<commit_message>
Sound and visual effects
</commit_message>
<xml_diff>
--- a/WFCLevelPrototypingTool/Assets/Scripts/WaveFunctionCollapse/JSONfiles/TilesIndexes.docx
+++ b/WFCLevelPrototypingTool/Assets/Scripts/WaveFunctionCollapse/JSONfiles/TilesIndexes.docx
@@ -820,6 +820,63 @@
           <w:lang w:val="en-GB"/>
         </w:rPr>
         <w:t>17 – Road city crossroad vertical</w:t>
+      </w:r>
+    </w:p>
+    <w:p>
+      <w:pPr>
+        <w:rPr>
+          <w:lang w:val="en-GB"/>
+        </w:rPr>
+      </w:pPr>
+      <w:r>
+        <w:rPr>
+          <w:lang w:val="en-GB"/>
+        </w:rPr>
+        <w:t>18 – Grass tree</w:t>
+      </w:r>
+      <w:r>
+        <w:rPr>
+          <w:lang w:val="en-GB"/>
+        </w:rPr>
+        <w:t>s</w:t>
+      </w:r>
+    </w:p>
+    <w:p>
+      <w:pPr>
+        <w:rPr>
+          <w:lang w:val="en-GB"/>
+        </w:rPr>
+      </w:pPr>
+      <w:r>
+        <w:rPr>
+          <w:lang w:val="en-GB"/>
+        </w:rPr>
+        <w:t>19 – Grass tree line</w:t>
+      </w:r>
+      <w:r>
+        <w:rPr>
+          <w:lang w:val="en-GB"/>
+        </w:rPr>
+        <w:t>s</w:t>
+      </w:r>
+      <w:r>
+        <w:rPr>
+          <w:lang w:val="en-GB"/>
+        </w:rPr>
+        <w:t xml:space="preserve"> vertical</w:t>
+      </w:r>
+    </w:p>
+    <w:p>
+      <w:pPr>
+        <w:rPr>
+          <w:lang w:val="en-GB"/>
+        </w:rPr>
+      </w:pPr>
+      <w:r>
+        <w:rPr>
+          <w:lang w:val="en-GB"/>
+        </w:rPr>
+        <w:t>20 – Grass tree lines horizontal</w:t>
       </w:r>
     </w:p>
     <w:sectPr>

</xml_diff>